<commit_message>
Agregacion de planteamiento y formulacion del problema, objetivos y key terms
</commit_message>
<xml_diff>
--- a/tema_de_investigacion.docx
+++ b/tema_de_investigacion.docx
@@ -4,6 +4,24 @@
   <w:body>
     <w:p>
       <w:pPr>
+        <w:jc w:val="right"/>
+        <w:rPr>
+          <w:rFonts w:ascii="Arial" w:hAnsi="Arial" w:cs="Arial"/>
+          <w:color w:val="000000" w:themeColor="text1"/>
+          <w:sz w:val="24"/>
+        </w:rPr>
+      </w:pPr>
+      <w:r>
+        <w:rPr>
+          <w:rFonts w:ascii="Arial" w:hAnsi="Arial" w:cs="Arial"/>
+          <w:color w:val="000000" w:themeColor="text1"/>
+          <w:sz w:val="24"/>
+        </w:rPr>
+        <w:t>06 Septiembre 2018</w:t>
+      </w:r>
+    </w:p>
+    <w:p>
+      <w:pPr>
         <w:jc w:val="center"/>
         <w:rPr>
           <w:rFonts w:ascii="Arial" w:hAnsi="Arial" w:cs="Arial"/>
@@ -28,16 +46,16 @@
           <w:sz w:val="28"/>
           <w:u w:val="single"/>
         </w:rPr>
-        <w:t>d</w:t>
-      </w:r>
-      <w:r>
-        <w:rPr>
-          <w:rFonts w:ascii="Arial" w:hAnsi="Arial" w:cs="Arial"/>
-          <w:color w:val="000000" w:themeColor="text1"/>
-          <w:sz w:val="28"/>
-          <w:u w:val="single"/>
-        </w:rPr>
-        <w:t xml:space="preserve">eterminar </w:t>
+        <w:t>determinar</w:t>
+      </w:r>
+      <w:r>
+        <w:rPr>
+          <w:rFonts w:ascii="Arial" w:hAnsi="Arial" w:cs="Arial"/>
+          <w:color w:val="000000" w:themeColor="text1"/>
+          <w:sz w:val="28"/>
+          <w:u w:val="single"/>
+        </w:rPr>
+        <w:t xml:space="preserve"> </w:t>
       </w:r>
       <w:r>
         <w:rPr>
@@ -168,164 +186,56 @@
     </w:p>
     <w:p>
       <w:pPr>
-        <w:jc w:val="center"/>
-        <w:rPr>
-          <w:rFonts w:ascii="Arial" w:hAnsi="Arial" w:cs="Arial"/>
-          <w:color w:val="000000" w:themeColor="text1"/>
-          <w:sz w:val="28"/>
-          <w:u w:val="single"/>
-        </w:rPr>
-      </w:pPr>
-      <w:r>
-        <w:rPr>
-          <w:rFonts w:ascii="Arial" w:hAnsi="Arial" w:cs="Arial"/>
-          <w:color w:val="000000" w:themeColor="text1"/>
-          <w:sz w:val="28"/>
-          <w:u w:val="single"/>
-        </w:rPr>
-        <w:t xml:space="preserve">Determinar </w:t>
-      </w:r>
-      <w:r>
-        <w:rPr>
-          <w:rFonts w:ascii="Arial" w:hAnsi="Arial" w:cs="Arial"/>
-          <w:color w:val="000000" w:themeColor="text1"/>
-          <w:sz w:val="28"/>
-          <w:u w:val="single"/>
-        </w:rPr>
-        <w:t>c</w:t>
-      </w:r>
-      <w:r>
-        <w:rPr>
-          <w:rFonts w:ascii="Arial" w:hAnsi="Arial" w:cs="Arial"/>
-          <w:color w:val="000000" w:themeColor="text1"/>
-          <w:sz w:val="28"/>
-          <w:u w:val="single"/>
-        </w:rPr>
-        <w:t>onductas</w:t>
-      </w:r>
-      <w:r>
-        <w:rPr>
-          <w:rFonts w:ascii="Arial" w:hAnsi="Arial" w:cs="Arial"/>
-          <w:color w:val="000000" w:themeColor="text1"/>
-          <w:sz w:val="28"/>
-          <w:u w:val="single"/>
+        <w:jc w:val="both"/>
+        <w:rPr>
+          <w:rFonts w:ascii="Arial" w:hAnsi="Arial" w:cs="Arial"/>
+          <w:b/>
+          <w:color w:val="000000" w:themeColor="text1"/>
+          <w:sz w:val="24"/>
+        </w:rPr>
+      </w:pPr>
+      <w:r>
+        <w:rPr>
+          <w:rFonts w:ascii="Arial" w:hAnsi="Arial" w:cs="Arial"/>
+          <w:b/>
+          <w:color w:val="000000" w:themeColor="text1"/>
+          <w:sz w:val="24"/>
+        </w:rPr>
+        <w:t>David Fernández Villarreal</w:t>
+      </w:r>
+    </w:p>
+    <w:p>
+      <w:pPr>
+        <w:jc w:val="both"/>
+        <w:rPr>
+          <w:rFonts w:ascii="Arial" w:hAnsi="Arial" w:cs="Arial"/>
+          <w:sz w:val="24"/>
+        </w:rPr>
+      </w:pPr>
+      <w:r>
+        <w:rPr>
+          <w:rFonts w:ascii="Arial" w:hAnsi="Arial" w:cs="Arial"/>
+          <w:sz w:val="24"/>
+        </w:rPr>
+        <w:t>"</w:t>
+      </w:r>
+      <w:r>
+        <w:rPr>
+          <w:rFonts w:ascii="Arial" w:hAnsi="Arial" w:cs="Arial"/>
+          <w:sz w:val="24"/>
+        </w:rPr>
+        <w:t>Existen muchas causas para la conducta humana en toda su diversidad, y lo mismo aplica específicamente a la conducta criminal.</w:t>
+      </w:r>
+      <w:r>
+        <w:rPr>
+          <w:rFonts w:ascii="Arial" w:hAnsi="Arial" w:cs="Arial"/>
+          <w:sz w:val="24"/>
         </w:rPr>
         <w:t xml:space="preserve"> </w:t>
       </w:r>
       <w:r>
         <w:rPr>
           <w:rFonts w:ascii="Arial" w:hAnsi="Arial" w:cs="Arial"/>
-          <w:color w:val="000000" w:themeColor="text1"/>
-          <w:sz w:val="28"/>
-          <w:u w:val="single"/>
-        </w:rPr>
-        <w:t>c</w:t>
-      </w:r>
-      <w:r>
-        <w:rPr>
-          <w:rFonts w:ascii="Arial" w:hAnsi="Arial" w:cs="Arial"/>
-          <w:color w:val="000000" w:themeColor="text1"/>
-          <w:sz w:val="28"/>
-          <w:u w:val="single"/>
-        </w:rPr>
-        <w:t>rimina</w:t>
-      </w:r>
-      <w:r>
-        <w:rPr>
-          <w:rFonts w:ascii="Arial" w:hAnsi="Arial" w:cs="Arial"/>
-          <w:color w:val="000000" w:themeColor="text1"/>
-          <w:sz w:val="28"/>
-          <w:u w:val="single"/>
-        </w:rPr>
-        <w:t>l</w:t>
-      </w:r>
-      <w:r>
-        <w:rPr>
-          <w:rFonts w:ascii="Arial" w:hAnsi="Arial" w:cs="Arial"/>
-          <w:color w:val="000000" w:themeColor="text1"/>
-          <w:sz w:val="28"/>
-          <w:u w:val="single"/>
-        </w:rPr>
-        <w:t>es</w:t>
-      </w:r>
-      <w:r>
-        <w:rPr>
-          <w:rFonts w:ascii="Arial" w:hAnsi="Arial" w:cs="Arial"/>
-          <w:color w:val="000000" w:themeColor="text1"/>
-          <w:sz w:val="28"/>
-          <w:u w:val="single"/>
-        </w:rPr>
-        <w:t xml:space="preserve"> mediante </w:t>
-      </w:r>
-      <w:r>
-        <w:rPr>
-          <w:rFonts w:ascii="Arial" w:hAnsi="Arial" w:cs="Arial"/>
-          <w:color w:val="000000" w:themeColor="text1"/>
-          <w:sz w:val="28"/>
-          <w:u w:val="single"/>
-        </w:rPr>
-        <w:t>s</w:t>
-      </w:r>
-      <w:r>
-        <w:rPr>
-          <w:rFonts w:ascii="Arial" w:hAnsi="Arial" w:cs="Arial"/>
-          <w:color w:val="000000" w:themeColor="text1"/>
-          <w:sz w:val="28"/>
-          <w:u w:val="single"/>
-        </w:rPr>
-        <w:t xml:space="preserve">istemas </w:t>
-      </w:r>
-      <w:r>
-        <w:rPr>
-          <w:rFonts w:ascii="Arial" w:hAnsi="Arial" w:cs="Arial"/>
-          <w:color w:val="000000" w:themeColor="text1"/>
-          <w:sz w:val="28"/>
-          <w:u w:val="single"/>
-        </w:rPr>
-        <w:t>e</w:t>
-      </w:r>
-      <w:r>
-        <w:rPr>
-          <w:rFonts w:ascii="Arial" w:hAnsi="Arial" w:cs="Arial"/>
-          <w:color w:val="000000" w:themeColor="text1"/>
-          <w:sz w:val="28"/>
-          <w:u w:val="single"/>
-        </w:rPr>
-        <w:t>xpertos basándose en el Procesamiento de Lenguaje Natural</w:t>
-      </w:r>
-    </w:p>
-    <w:p>
-      <w:pPr>
-        <w:jc w:val="both"/>
-        <w:rPr>
-          <w:rFonts w:ascii="Arial" w:hAnsi="Arial" w:cs="Arial"/>
-          <w:sz w:val="24"/>
-        </w:rPr>
-      </w:pPr>
-      <w:r>
-        <w:rPr>
-          <w:rFonts w:ascii="Arial" w:hAnsi="Arial" w:cs="Arial"/>
-          <w:sz w:val="24"/>
-        </w:rPr>
-        <w:t>"</w:t>
-      </w:r>
-      <w:r>
-        <w:rPr>
-          <w:rFonts w:ascii="Arial" w:hAnsi="Arial" w:cs="Arial"/>
-          <w:sz w:val="24"/>
-        </w:rPr>
-        <w:t>Existen muchas causas para la conducta humana en toda su diversidad, y lo mismo aplica específicamente a la conducta criminal.</w:t>
-      </w:r>
-      <w:r>
-        <w:rPr>
-          <w:rFonts w:ascii="Arial" w:hAnsi="Arial" w:cs="Arial"/>
-          <w:sz w:val="24"/>
-        </w:rPr>
-        <w:t xml:space="preserve"> </w:t>
-      </w:r>
-      <w:r>
-        <w:rPr>
-          <w:rFonts w:ascii="Arial" w:hAnsi="Arial" w:cs="Arial"/>
           <w:sz w:val="24"/>
         </w:rPr>
         <w:t>El incremento de la violencia a nivel global, así como de los delitos y actos criminales, recibe ya atención prioritaria. Es así como la Convención Anual de Psiquiatría, APA -American Psiquiatric Association-, realizada en Pensilvania en el 2002, estudió la relación de los trastornos mentales con la v</w:t>
@@ -366,6 +276,45 @@
           <w:rFonts w:ascii="Arial" w:hAnsi="Arial" w:cs="Arial"/>
           <w:sz w:val="24"/>
         </w:rPr>
+        <w:t>Alrededor de 30 mil niños y jóvenes en México trabajan para la delincuencia organizada en actividades que van desde la extorsión y el tráfico de personas, hasta la piratería y el narcotráfico, señaló la Comisión Interamericana de Derechos Humanos (CIDH).</w:t>
+      </w:r>
+    </w:p>
+    <w:p>
+      <w:pPr>
+        <w:jc w:val="both"/>
+        <w:rPr>
+          <w:rFonts w:ascii="Arial" w:hAnsi="Arial" w:cs="Arial"/>
+          <w:sz w:val="24"/>
+        </w:rPr>
+      </w:pPr>
+      <w:r>
+        <w:rPr>
+          <w:rFonts w:ascii="Arial" w:hAnsi="Arial" w:cs="Arial"/>
+          <w:sz w:val="24"/>
+        </w:rPr>
+        <w:t>El determinar las conductas de un adolescente potenciales para convertirse en criminal puede evitar futuros delincuente tomando medidas necesarias para la reivindicar el comportamiento de los chicos. En la psicología existen un muchos test para detectar las conductas criminales, pero también es cierto q</w:t>
+      </w:r>
+      <w:r>
+        <w:rPr>
+          <w:rFonts w:ascii="Arial" w:hAnsi="Arial" w:cs="Arial"/>
+          <w:sz w:val="24"/>
+        </w:rPr>
+        <w:t>ue estos pueden ser burlados, por ello, el Procesamiento de Lenguaje Natural es una opción donde se analizan los datos utilizando el lenguaje habitual del adolescente.</w:t>
+      </w:r>
+    </w:p>
+    <w:p>
+      <w:pPr>
+        <w:jc w:val="both"/>
+        <w:rPr>
+          <w:rFonts w:ascii="Arial" w:hAnsi="Arial" w:cs="Arial"/>
+          <w:sz w:val="24"/>
+        </w:rPr>
+      </w:pPr>
+      <w:r>
+        <w:rPr>
+          <w:rFonts w:ascii="Arial" w:hAnsi="Arial" w:cs="Arial"/>
+          <w:sz w:val="24"/>
+        </w:rPr>
         <w:t>Un lenguaje se puede definir de diferentes formas: desde el punto de vista funcional lingüístico se define como una función que expresa pensamientos y comunicaciones entre la gente. Esta función puede realizarse mediante signos escritos (escritura) o mediante señales y vocales (voz).</w:t>
       </w:r>
     </w:p>
@@ -413,63 +362,220 @@
         <w:jc w:val="both"/>
         <w:rPr>
           <w:rFonts w:ascii="Arial" w:hAnsi="Arial" w:cs="Arial"/>
-          <w:sz w:val="24"/>
-        </w:rPr>
-      </w:pPr>
-      <w:r>
-        <w:rPr>
-          <w:rFonts w:ascii="Arial" w:hAnsi="Arial" w:cs="Arial"/>
-          <w:sz w:val="24"/>
-        </w:rPr>
-        <w:t xml:space="preserve">La propuesta del posible asesor para trabajar en este proyecto de investigación es la MCC Vanessa Saldivar Quezada debido a que ella da las materias de Inteligencia Artificial </w:t>
-      </w:r>
-      <w:r>
-        <w:rPr>
-          <w:rFonts w:ascii="Arial" w:hAnsi="Arial" w:cs="Arial"/>
-          <w:sz w:val="24"/>
-        </w:rPr>
-        <w:t>y Lenguajes y Autómatas I y II; así que puedo sacar provecho de sus conocimientos sobre lenguajes y sistemas expertos ya que el proyecto tiene mucha influencia sobre esos dos temas.</w:t>
-      </w:r>
-    </w:p>
-    <w:p>
-      <w:pPr>
-        <w:jc w:val="both"/>
-        <w:rPr>
-          <w:rFonts w:ascii="Arial" w:hAnsi="Arial" w:cs="Arial"/>
-          <w:b/>
-          <w:sz w:val="24"/>
-        </w:rPr>
-      </w:pPr>
-    </w:p>
-    <w:p>
-      <w:pPr>
-        <w:jc w:val="both"/>
-        <w:rPr>
-          <w:rFonts w:ascii="Arial" w:hAnsi="Arial" w:cs="Arial"/>
-          <w:b/>
-          <w:sz w:val="24"/>
-        </w:rPr>
-      </w:pPr>
-    </w:p>
-    <w:p>
-      <w:pPr>
-        <w:jc w:val="both"/>
-        <w:rPr>
-          <w:rFonts w:ascii="Arial" w:hAnsi="Arial" w:cs="Arial"/>
-          <w:b/>
-          <w:sz w:val="24"/>
-        </w:rPr>
-      </w:pPr>
-    </w:p>
-    <w:p>
-      <w:pPr>
-        <w:jc w:val="both"/>
-        <w:rPr>
-          <w:rFonts w:ascii="Arial" w:hAnsi="Arial" w:cs="Arial"/>
-          <w:b/>
-          <w:sz w:val="24"/>
-        </w:rPr>
-      </w:pPr>
+          <w:sz w:val="28"/>
+        </w:rPr>
+      </w:pPr>
+      <w:r>
+        <w:rPr>
+          <w:rFonts w:ascii="Arial" w:hAnsi="Arial" w:cs="Arial"/>
+          <w:sz w:val="28"/>
+        </w:rPr>
+        <w:t>Formulación del problema</w:t>
+      </w:r>
+    </w:p>
+    <w:p>
+      <w:pPr>
+        <w:jc w:val="both"/>
+        <w:rPr>
+          <w:rFonts w:ascii="Arial" w:hAnsi="Arial" w:cs="Arial"/>
+          <w:sz w:val="24"/>
+        </w:rPr>
+      </w:pPr>
+      <w:r>
+        <w:rPr>
+          <w:rFonts w:ascii="Arial" w:hAnsi="Arial" w:cs="Arial"/>
+          <w:sz w:val="24"/>
+        </w:rPr>
+        <w:t>¿</w:t>
+      </w:r>
+      <w:r>
+        <w:rPr>
+          <w:rFonts w:ascii="Arial" w:hAnsi="Arial" w:cs="Arial"/>
+          <w:sz w:val="24"/>
+        </w:rPr>
+        <w:t xml:space="preserve">Cómo aplicar el Procesamiento de Lenguaje Natural para determinar </w:t>
+      </w:r>
+      <w:r>
+        <w:rPr>
+          <w:rFonts w:ascii="Arial" w:hAnsi="Arial" w:cs="Arial"/>
+          <w:sz w:val="24"/>
+        </w:rPr>
+        <w:t>conductas en adolescentes de 12 a 18 años</w:t>
+      </w:r>
+      <w:r>
+        <w:rPr>
+          <w:rFonts w:ascii="Arial" w:hAnsi="Arial" w:cs="Arial"/>
+          <w:sz w:val="24"/>
+        </w:rPr>
+        <w:t>?</w:t>
+      </w:r>
+    </w:p>
+    <w:p>
+      <w:pPr>
+        <w:jc w:val="both"/>
+        <w:rPr>
+          <w:rFonts w:ascii="Arial" w:hAnsi="Arial" w:cs="Arial"/>
+          <w:sz w:val="28"/>
+        </w:rPr>
+      </w:pPr>
+      <w:r>
+        <w:rPr>
+          <w:rFonts w:ascii="Arial" w:hAnsi="Arial" w:cs="Arial"/>
+          <w:sz w:val="28"/>
+        </w:rPr>
+        <w:t>Objetivos</w:t>
+      </w:r>
+    </w:p>
+    <w:p>
+      <w:pPr>
+        <w:jc w:val="both"/>
+        <w:rPr>
+          <w:rFonts w:ascii="Arial" w:hAnsi="Arial" w:cs="Arial"/>
+          <w:sz w:val="24"/>
+        </w:rPr>
+      </w:pPr>
+      <w:r>
+        <w:rPr>
+          <w:rFonts w:ascii="Arial" w:hAnsi="Arial" w:cs="Arial"/>
+          <w:sz w:val="24"/>
+        </w:rPr>
+        <w:lastRenderedPageBreak/>
+        <w:t>Aplicar el Procesamiento de Lenguaje Natural  para determinar conductas criminales en adolecentes de 12 y 18 años.</w:t>
+      </w:r>
+    </w:p>
+    <w:p>
+      <w:pPr>
+        <w:jc w:val="both"/>
+        <w:rPr>
+          <w:rFonts w:ascii="Arial" w:hAnsi="Arial" w:cs="Arial"/>
+          <w:sz w:val="28"/>
+        </w:rPr>
+      </w:pPr>
+      <w:r>
+        <w:rPr>
+          <w:rFonts w:ascii="Arial" w:hAnsi="Arial" w:cs="Arial"/>
+          <w:sz w:val="28"/>
+        </w:rPr>
+        <w:t>Objetivos Específicos</w:t>
+      </w:r>
+    </w:p>
+    <w:p>
+      <w:pPr>
+        <w:pStyle w:val="Prrafodelista"/>
+        <w:numPr>
+          <w:ilvl w:val="0"/>
+          <w:numId w:val="1"/>
+        </w:numPr>
+        <w:jc w:val="both"/>
+        <w:rPr>
+          <w:rFonts w:ascii="Arial" w:hAnsi="Arial" w:cs="Arial"/>
+          <w:sz w:val="24"/>
+        </w:rPr>
+      </w:pPr>
+      <w:r>
+        <w:rPr>
+          <w:rFonts w:ascii="Arial" w:hAnsi="Arial" w:cs="Arial"/>
+          <w:sz w:val="24"/>
+        </w:rPr>
+        <w:t>Co</w:t>
+      </w:r>
+      <w:r>
+        <w:rPr>
+          <w:rFonts w:ascii="Arial" w:hAnsi="Arial" w:cs="Arial"/>
+          <w:sz w:val="24"/>
+        </w:rPr>
+        <w:t>nocer los diferentes procedimientos del PLN.</w:t>
+      </w:r>
+    </w:p>
+    <w:p>
+      <w:pPr>
+        <w:pStyle w:val="Prrafodelista"/>
+        <w:numPr>
+          <w:ilvl w:val="0"/>
+          <w:numId w:val="1"/>
+        </w:numPr>
+        <w:jc w:val="both"/>
+        <w:rPr>
+          <w:rFonts w:ascii="Arial" w:hAnsi="Arial" w:cs="Arial"/>
+          <w:sz w:val="24"/>
+        </w:rPr>
+      </w:pPr>
+      <w:r>
+        <w:rPr>
+          <w:rFonts w:ascii="Arial" w:hAnsi="Arial" w:cs="Arial"/>
+          <w:sz w:val="24"/>
+        </w:rPr>
+        <w:t>Identificar las variables importantes para la detección de conductas criminales.</w:t>
+      </w:r>
+    </w:p>
+    <w:p>
+      <w:pPr>
+        <w:pStyle w:val="Prrafodelista"/>
+        <w:numPr>
+          <w:ilvl w:val="0"/>
+          <w:numId w:val="1"/>
+        </w:numPr>
+        <w:jc w:val="both"/>
+        <w:rPr>
+          <w:rFonts w:ascii="Arial" w:hAnsi="Arial" w:cs="Arial"/>
+          <w:sz w:val="24"/>
+        </w:rPr>
+      </w:pPr>
+      <w:r>
+        <w:rPr>
+          <w:rFonts w:ascii="Arial" w:hAnsi="Arial" w:cs="Arial"/>
+          <w:sz w:val="24"/>
+        </w:rPr>
+        <w:t>Seleccionar el procedimiento del PLN adecuado que permita estudiar las variables de las conductas criminales.</w:t>
+      </w:r>
+    </w:p>
+    <w:p>
+      <w:pPr>
+        <w:jc w:val="both"/>
+        <w:rPr>
+          <w:rFonts w:ascii="Arial" w:hAnsi="Arial" w:cs="Arial"/>
+          <w:sz w:val="28"/>
+        </w:rPr>
+      </w:pPr>
+      <w:r>
+        <w:rPr>
+          <w:rFonts w:ascii="Arial" w:hAnsi="Arial" w:cs="Arial"/>
+          <w:sz w:val="28"/>
+        </w:rPr>
+        <w:t>Términos clave:</w:t>
+      </w:r>
+    </w:p>
+    <w:p>
+      <w:pPr>
+        <w:jc w:val="both"/>
+        <w:rPr>
+          <w:rFonts w:ascii="Arial" w:hAnsi="Arial" w:cs="Arial"/>
+          <w:sz w:val="24"/>
+        </w:rPr>
+      </w:pPr>
+      <w:r>
+        <w:rPr>
+          <w:rFonts w:ascii="Arial" w:hAnsi="Arial" w:cs="Arial"/>
+          <w:sz w:val="24"/>
+        </w:rPr>
+        <w:t>Procesamiento de Lenguaje Natural, PNL, conductas criminales, conductas.</w:t>
+      </w:r>
+    </w:p>
+    <w:p>
+      <w:pPr>
+        <w:jc w:val="both"/>
+        <w:rPr>
+          <w:rFonts w:ascii="Arial" w:hAnsi="Arial" w:cs="Arial"/>
+          <w:sz w:val="24"/>
+        </w:rPr>
+      </w:pPr>
+      <w:r>
+        <w:rPr>
+          <w:rFonts w:ascii="Arial" w:hAnsi="Arial" w:cs="Arial"/>
+          <w:sz w:val="24"/>
+        </w:rPr>
+        <w:t>La propuesta del posible asesor para trabajar en este proyecto de investigación es la MCC Vanessa Saldivar Quezada debido a que ella da las materias de Inteligencia Artificial y Lenguajes y Autómatas I y II; así que puedo sacar provecho de sus conocimientos sobre lenguajes y sistemas expertos ya que el proyecto tiene mucha influencia sobre esos dos temas.</w:t>
+      </w:r>
     </w:p>
     <w:p>
       <w:pPr>
@@ -528,6 +634,127 @@
     </w:sectPr>
   </w:body>
 </w:document>
+</file>
+
+<file path=word/numbering.xml><?xml version="1.0" encoding="utf-8"?>
+<w:numbering xmlns:ve="http://schemas.openxmlformats.org/markup-compatibility/2006" xmlns:o="urn:schemas-microsoft-com:office:office" xmlns:r="http://schemas.openxmlformats.org/officeDocument/2006/relationships" xmlns:m="http://schemas.openxmlformats.org/officeDocument/2006/math" xmlns:v="urn:schemas-microsoft-com:vml" xmlns:wp="http://schemas.openxmlformats.org/drawingml/2006/wordprocessingDrawing" xmlns:w10="urn:schemas-microsoft-com:office:word" xmlns:w="http://schemas.openxmlformats.org/wordprocessingml/2006/main" xmlns:wne="http://schemas.microsoft.com/office/word/2006/wordml">
+  <w:abstractNum w:abstractNumId="0">
+    <w:nsid w:val="2A7867E5"/>
+    <w:multiLevelType w:val="hybridMultilevel"/>
+    <w:tmpl w:val="1A3A81B4"/>
+    <w:lvl w:ilvl="0" w:tplc="080A000B">
+      <w:start w:val="1"/>
+      <w:numFmt w:val="bullet"/>
+      <w:lvlText w:val=""/>
+      <w:lvlJc w:val="left"/>
+      <w:pPr>
+        <w:ind w:left="720" w:hanging="360"/>
+      </w:pPr>
+      <w:rPr>
+        <w:rFonts w:ascii="Wingdings" w:hAnsi="Wingdings" w:hint="default"/>
+      </w:rPr>
+    </w:lvl>
+    <w:lvl w:ilvl="1" w:tplc="080A0003" w:tentative="1">
+      <w:start w:val="1"/>
+      <w:numFmt w:val="bullet"/>
+      <w:lvlText w:val="o"/>
+      <w:lvlJc w:val="left"/>
+      <w:pPr>
+        <w:ind w:left="1440" w:hanging="360"/>
+      </w:pPr>
+      <w:rPr>
+        <w:rFonts w:ascii="Courier New" w:hAnsi="Courier New" w:cs="Courier New" w:hint="default"/>
+      </w:rPr>
+    </w:lvl>
+    <w:lvl w:ilvl="2" w:tplc="080A0005" w:tentative="1">
+      <w:start w:val="1"/>
+      <w:numFmt w:val="bullet"/>
+      <w:lvlText w:val=""/>
+      <w:lvlJc w:val="left"/>
+      <w:pPr>
+        <w:ind w:left="2160" w:hanging="360"/>
+      </w:pPr>
+      <w:rPr>
+        <w:rFonts w:ascii="Wingdings" w:hAnsi="Wingdings" w:hint="default"/>
+      </w:rPr>
+    </w:lvl>
+    <w:lvl w:ilvl="3" w:tplc="080A0001" w:tentative="1">
+      <w:start w:val="1"/>
+      <w:numFmt w:val="bullet"/>
+      <w:lvlText w:val=""/>
+      <w:lvlJc w:val="left"/>
+      <w:pPr>
+        <w:ind w:left="2880" w:hanging="360"/>
+      </w:pPr>
+      <w:rPr>
+        <w:rFonts w:ascii="Symbol" w:hAnsi="Symbol" w:hint="default"/>
+      </w:rPr>
+    </w:lvl>
+    <w:lvl w:ilvl="4" w:tplc="080A0003" w:tentative="1">
+      <w:start w:val="1"/>
+      <w:numFmt w:val="bullet"/>
+      <w:lvlText w:val="o"/>
+      <w:lvlJc w:val="left"/>
+      <w:pPr>
+        <w:ind w:left="3600" w:hanging="360"/>
+      </w:pPr>
+      <w:rPr>
+        <w:rFonts w:ascii="Courier New" w:hAnsi="Courier New" w:cs="Courier New" w:hint="default"/>
+      </w:rPr>
+    </w:lvl>
+    <w:lvl w:ilvl="5" w:tplc="080A0005" w:tentative="1">
+      <w:start w:val="1"/>
+      <w:numFmt w:val="bullet"/>
+      <w:lvlText w:val=""/>
+      <w:lvlJc w:val="left"/>
+      <w:pPr>
+        <w:ind w:left="4320" w:hanging="360"/>
+      </w:pPr>
+      <w:rPr>
+        <w:rFonts w:ascii="Wingdings" w:hAnsi="Wingdings" w:hint="default"/>
+      </w:rPr>
+    </w:lvl>
+    <w:lvl w:ilvl="6" w:tplc="080A0001" w:tentative="1">
+      <w:start w:val="1"/>
+      <w:numFmt w:val="bullet"/>
+      <w:lvlText w:val=""/>
+      <w:lvlJc w:val="left"/>
+      <w:pPr>
+        <w:ind w:left="5040" w:hanging="360"/>
+      </w:pPr>
+      <w:rPr>
+        <w:rFonts w:ascii="Symbol" w:hAnsi="Symbol" w:hint="default"/>
+      </w:rPr>
+    </w:lvl>
+    <w:lvl w:ilvl="7" w:tplc="080A0003" w:tentative="1">
+      <w:start w:val="1"/>
+      <w:numFmt w:val="bullet"/>
+      <w:lvlText w:val="o"/>
+      <w:lvlJc w:val="left"/>
+      <w:pPr>
+        <w:ind w:left="5760" w:hanging="360"/>
+      </w:pPr>
+      <w:rPr>
+        <w:rFonts w:ascii="Courier New" w:hAnsi="Courier New" w:cs="Courier New" w:hint="default"/>
+      </w:rPr>
+    </w:lvl>
+    <w:lvl w:ilvl="8" w:tplc="080A0005" w:tentative="1">
+      <w:start w:val="1"/>
+      <w:numFmt w:val="bullet"/>
+      <w:lvlText w:val=""/>
+      <w:lvlJc w:val="left"/>
+      <w:pPr>
+        <w:ind w:left="6480" w:hanging="360"/>
+      </w:pPr>
+      <w:rPr>
+        <w:rFonts w:ascii="Wingdings" w:hAnsi="Wingdings" w:hint="default"/>
+      </w:rPr>
+    </w:lvl>
+  </w:abstractNum>
+  <w:num w:numId="1">
+    <w:abstractNumId w:val="0"/>
+  </w:num>
+</w:numbering>
 </file>
 
 <file path=word/styles.xml><?xml version="1.0" encoding="utf-8"?>
@@ -694,6 +921,7 @@
   <w:style w:type="character" w:default="1" w:styleId="Fuentedeprrafopredeter">
     <w:name w:val="Default Paragraph Font"/>
     <w:uiPriority w:val="1"/>
+    <w:semiHidden/>
     <w:unhideWhenUsed/>
   </w:style>
   <w:style w:type="table" w:default="1" w:styleId="Tablanormal">
@@ -717,6 +945,17 @@
     <w:uiPriority w:val="99"/>
     <w:semiHidden/>
     <w:unhideWhenUsed/>
+  </w:style>
+  <w:style w:type="paragraph" w:styleId="Prrafodelista">
+    <w:name w:val="List Paragraph"/>
+    <w:basedOn w:val="Normal"/>
+    <w:uiPriority w:val="34"/>
+    <w:qFormat/>
+    <w:rsid w:val="004318CA"/>
+    <w:pPr>
+      <w:ind w:left="720"/>
+      <w:contextualSpacing/>
+    </w:pPr>
   </w:style>
 </w:styles>
 </file>

</xml_diff>

<commit_message>
Se agrego resumen, hipotesis y manejo de referencias bibliograficas a la iteracion 3
</commit_message>
<xml_diff>
--- a/tema_de_investigacion.docx
+++ b/tema_de_investigacion.docx
@@ -17,7 +17,15 @@
           <w:color w:val="000000" w:themeColor="text1"/>
           <w:sz w:val="24"/>
         </w:rPr>
-        <w:t>06 Septiembre 2018</w:t>
+        <w:t>14</w:t>
+      </w:r>
+      <w:r>
+        <w:rPr>
+          <w:rFonts w:ascii="Arial" w:hAnsi="Arial" w:cs="Arial"/>
+          <w:color w:val="000000" w:themeColor="text1"/>
+          <w:sz w:val="24"/>
+        </w:rPr>
+        <w:t xml:space="preserve"> Septiembre 2018</w:t>
       </w:r>
     </w:p>
     <w:p>
@@ -209,6 +217,204 @@
         <w:jc w:val="both"/>
         <w:rPr>
           <w:rFonts w:ascii="Arial" w:hAnsi="Arial" w:cs="Arial"/>
+          <w:color w:val="000000" w:themeColor="text1"/>
+          <w:sz w:val="28"/>
+        </w:rPr>
+      </w:pPr>
+      <w:r>
+        <w:rPr>
+          <w:rFonts w:ascii="Arial" w:hAnsi="Arial" w:cs="Arial"/>
+          <w:color w:val="000000" w:themeColor="text1"/>
+          <w:sz w:val="28"/>
+        </w:rPr>
+        <w:t>Resumen</w:t>
+      </w:r>
+    </w:p>
+    <w:p>
+      <w:pPr>
+        <w:jc w:val="both"/>
+        <w:rPr>
+          <w:rFonts w:ascii="Arial" w:hAnsi="Arial" w:cs="Arial"/>
+          <w:color w:val="000000" w:themeColor="text1"/>
+          <w:sz w:val="24"/>
+        </w:rPr>
+      </w:pPr>
+      <w:r>
+        <w:rPr>
+          <w:rFonts w:ascii="Arial" w:hAnsi="Arial" w:cs="Arial"/>
+          <w:color w:val="000000" w:themeColor="text1"/>
+          <w:sz w:val="24"/>
+        </w:rPr>
+        <w:t>La computación ha ido avanzando a pasos agigantados en la última década, y la Inteligencia Artificial (IA) ha sido una área de mucho interés para todas las personas, ya sea que estén inmersos en este ámbito o que vengan de otras áreas para tratar de resolver problemas que faciliten y ayuden a la sociedad. El Procesamiento de Lenguaje Natural (PLN) es una rama de la IA en la que permite analizar las expresiones de las personas mediante su comunicación cotidiana</w:t>
+      </w:r>
+      <w:r>
+        <w:rPr>
+          <w:rFonts w:ascii="Arial" w:hAnsi="Arial" w:cs="Arial"/>
+          <w:color w:val="000000" w:themeColor="text1"/>
+          <w:sz w:val="24"/>
+        </w:rPr>
+        <w:t xml:space="preserve">; siendo específicos, el PLN podría aplicar sus conocimientos para determinar conductas criminales en jóvenes. La conducta de los jóvenes </w:t>
+      </w:r>
+      <w:r>
+        <w:rPr>
+          <w:rFonts w:ascii="Arial" w:hAnsi="Arial" w:cs="Arial"/>
+          <w:color w:val="000000" w:themeColor="text1"/>
+          <w:sz w:val="24"/>
+        </w:rPr>
+        <w:t xml:space="preserve">deriva </w:t>
+      </w:r>
+      <w:r>
+        <w:rPr>
+          <w:rFonts w:ascii="Arial" w:hAnsi="Arial" w:cs="Arial"/>
+          <w:color w:val="000000" w:themeColor="text1"/>
+          <w:sz w:val="24"/>
+        </w:rPr>
+        <w:t xml:space="preserve">directamente </w:t>
+      </w:r>
+      <w:r>
+        <w:rPr>
+          <w:rFonts w:ascii="Arial" w:hAnsi="Arial" w:cs="Arial"/>
+          <w:color w:val="000000" w:themeColor="text1"/>
+          <w:sz w:val="24"/>
+        </w:rPr>
+        <w:t>del</w:t>
+      </w:r>
+      <w:r>
+        <w:rPr>
+          <w:rFonts w:ascii="Arial" w:hAnsi="Arial" w:cs="Arial"/>
+          <w:color w:val="000000" w:themeColor="text1"/>
+          <w:sz w:val="24"/>
+        </w:rPr>
+        <w:t xml:space="preserve"> entorno </w:t>
+      </w:r>
+      <w:r>
+        <w:rPr>
+          <w:rFonts w:ascii="Arial" w:hAnsi="Arial" w:cs="Arial"/>
+          <w:color w:val="000000" w:themeColor="text1"/>
+          <w:sz w:val="24"/>
+        </w:rPr>
+        <w:t xml:space="preserve">en el </w:t>
+      </w:r>
+      <w:r>
+        <w:rPr>
+          <w:rFonts w:ascii="Arial" w:hAnsi="Arial" w:cs="Arial"/>
+          <w:color w:val="000000" w:themeColor="text1"/>
+          <w:sz w:val="24"/>
+        </w:rPr>
+        <w:t>que se están de</w:t>
+      </w:r>
+      <w:r>
+        <w:rPr>
+          <w:rFonts w:ascii="Arial" w:hAnsi="Arial" w:cs="Arial"/>
+          <w:color w:val="000000" w:themeColor="text1"/>
+          <w:sz w:val="24"/>
+        </w:rPr>
+        <w:t>sarrollando</w:t>
+      </w:r>
+      <w:r>
+        <w:rPr>
+          <w:rFonts w:ascii="Arial" w:hAnsi="Arial" w:cs="Arial"/>
+          <w:color w:val="000000" w:themeColor="text1"/>
+          <w:sz w:val="24"/>
+        </w:rPr>
+        <w:t>, los</w:t>
+      </w:r>
+      <w:r>
+        <w:rPr>
+          <w:rFonts w:ascii="Arial" w:hAnsi="Arial" w:cs="Arial"/>
+          <w:color w:val="000000" w:themeColor="text1"/>
+          <w:sz w:val="24"/>
+        </w:rPr>
+        <w:t xml:space="preserve"> conflictos familiares, sociales, económicos y políticos</w:t>
+      </w:r>
+      <w:r>
+        <w:rPr>
+          <w:rFonts w:ascii="Arial" w:hAnsi="Arial" w:cs="Arial"/>
+          <w:color w:val="000000" w:themeColor="text1"/>
+          <w:sz w:val="24"/>
+        </w:rPr>
+        <w:t xml:space="preserve"> son variables influyentes para que los adolescentes puedan tener conductas criminales</w:t>
+      </w:r>
+      <w:r>
+        <w:rPr>
+          <w:rFonts w:ascii="Arial" w:hAnsi="Arial" w:cs="Arial"/>
+          <w:color w:val="000000" w:themeColor="text1"/>
+          <w:sz w:val="24"/>
+        </w:rPr>
+        <w:t>; la comunicación con la sociedad puede apoyar para determinar conductas procesando el lenguaje de lo que dice y/o escribe. El nivel fonológico, el nivel morfológico, el nivel sintáctico, el n</w:t>
+      </w:r>
+      <w:r>
+        <w:rPr>
+          <w:rFonts w:ascii="Arial" w:hAnsi="Arial" w:cs="Arial"/>
+          <w:color w:val="000000" w:themeColor="text1"/>
+          <w:sz w:val="24"/>
+        </w:rPr>
+        <w:t xml:space="preserve">ivel </w:t>
+      </w:r>
+      <w:r>
+        <w:rPr>
+          <w:rFonts w:ascii="Arial" w:hAnsi="Arial" w:cs="Arial"/>
+          <w:color w:val="000000" w:themeColor="text1"/>
+          <w:sz w:val="24"/>
+        </w:rPr>
+        <w:t>semántico y el n</w:t>
+      </w:r>
+      <w:r>
+        <w:rPr>
+          <w:rFonts w:ascii="Arial" w:hAnsi="Arial" w:cs="Arial"/>
+          <w:color w:val="000000" w:themeColor="text1"/>
+          <w:sz w:val="24"/>
+        </w:rPr>
+        <w:t xml:space="preserve">ivel </w:t>
+      </w:r>
+      <w:r>
+        <w:rPr>
+          <w:rFonts w:ascii="Arial" w:hAnsi="Arial" w:cs="Arial"/>
+          <w:color w:val="000000" w:themeColor="text1"/>
+          <w:sz w:val="24"/>
+        </w:rPr>
+        <w:t>p</w:t>
+      </w:r>
+      <w:r>
+        <w:rPr>
+          <w:rFonts w:ascii="Arial" w:hAnsi="Arial" w:cs="Arial"/>
+          <w:color w:val="000000" w:themeColor="text1"/>
+          <w:sz w:val="24"/>
+        </w:rPr>
+        <w:t>ragmático</w:t>
+      </w:r>
+      <w:r>
+        <w:rPr>
+          <w:rFonts w:ascii="Arial" w:hAnsi="Arial" w:cs="Arial"/>
+          <w:color w:val="000000" w:themeColor="text1"/>
+          <w:sz w:val="24"/>
+        </w:rPr>
+        <w:t>, componen la arquitectura de un sistema de PLN.</w:t>
+      </w:r>
+      <w:r>
+        <w:rPr>
+          <w:rFonts w:ascii="Arial" w:hAnsi="Arial" w:cs="Arial"/>
+          <w:color w:val="000000" w:themeColor="text1"/>
+          <w:sz w:val="24"/>
+        </w:rPr>
+        <w:t xml:space="preserve"> Con esto se espera obtener un mejor rendimiento en el PLN hacia el estudio de las conductas en las personas. Con la obtención de resultados precisos sobre las conductas criminales, el área de prevención de delitos juveniles tendrá una rendimiento más optimo y con mejores resultados.  </w:t>
+      </w:r>
+    </w:p>
+    <w:p>
+      <w:pPr>
+        <w:jc w:val="both"/>
+        <w:rPr>
+          <w:rFonts w:ascii="Arial" w:hAnsi="Arial" w:cs="Arial"/>
+          <w:color w:val="000000" w:themeColor="text1"/>
+          <w:sz w:val="24"/>
+        </w:rPr>
+      </w:pPr>
+    </w:p>
+    <w:p>
+      <w:pPr>
+        <w:jc w:val="both"/>
+        <w:rPr>
+          <w:rFonts w:ascii="Arial" w:hAnsi="Arial" w:cs="Arial"/>
           <w:sz w:val="24"/>
         </w:rPr>
       </w:pPr>
@@ -292,6 +498,7 @@
           <w:rFonts w:ascii="Arial" w:hAnsi="Arial" w:cs="Arial"/>
           <w:sz w:val="24"/>
         </w:rPr>
+        <w:lastRenderedPageBreak/>
         <w:t>El determinar las conductas de un adolescente potenciales para convertirse en criminal puede evitar futuros delincuente tomando medidas necesarias para la reivindicar el comportamiento de los chicos. En la psicología existen un muchos test para detectar las conductas criminales, pero también es cierto q</w:t>
       </w:r>
       <w:r>
@@ -347,14 +554,14 @@
           <w:rFonts w:ascii="Arial" w:hAnsi="Arial" w:cs="Arial"/>
           <w:sz w:val="24"/>
         </w:rPr>
-        <w:t>Basándose en las expresiones del lenguaje natural como la escritura o la voz se pueden determinar conductas criminales en las personas utilizando sistemas expertos para un mejor ren</w:t>
-      </w:r>
-      <w:r>
-        <w:rPr>
-          <w:rFonts w:ascii="Arial" w:hAnsi="Arial" w:cs="Arial"/>
-          <w:sz w:val="24"/>
-        </w:rPr>
-        <w:t>dimiento.</w:t>
+        <w:t xml:space="preserve">Basándose en las expresiones del lenguaje natural como la escritura o la voz se pueden determinar conductas criminales en </w:t>
+      </w:r>
+      <w:r>
+        <w:rPr>
+          <w:rFonts w:ascii="Arial" w:hAnsi="Arial" w:cs="Arial"/>
+          <w:sz w:val="24"/>
+        </w:rPr>
+        <w:t>los adolecentes.</w:t>
       </w:r>
     </w:p>
     <w:p>
@@ -439,8 +646,21 @@
           <w:rFonts w:ascii="Arial" w:hAnsi="Arial" w:cs="Arial"/>
           <w:sz w:val="24"/>
         </w:rPr>
-        <w:lastRenderedPageBreak/>
-        <w:t>Aplicar el Procesamiento de Lenguaje Natural  para determinar conductas criminales en adolecentes de 12 y 18 años.</w:t>
+        <w:t>Aplicar el Pr</w:t>
+      </w:r>
+      <w:r>
+        <w:rPr>
+          <w:rFonts w:ascii="Arial" w:hAnsi="Arial" w:cs="Arial"/>
+          <w:sz w:val="24"/>
+        </w:rPr>
+        <w:t>ocesamiento de Lenguaje Natural</w:t>
+      </w:r>
+      <w:r>
+        <w:rPr>
+          <w:rFonts w:ascii="Arial" w:hAnsi="Arial" w:cs="Arial"/>
+          <w:sz w:val="24"/>
+        </w:rPr>
+        <w:t xml:space="preserve"> para determinar conductas criminales en adolecentes de 12 y 18 años.</w:t>
       </w:r>
     </w:p>
     <w:p>
@@ -560,6 +780,75 @@
         </w:rPr>
         <w:t>Procesamiento de Lenguaje Natural, PNL, conductas criminales, conductas.</w:t>
       </w:r>
+    </w:p>
+    <w:p>
+      <w:pPr>
+        <w:jc w:val="both"/>
+        <w:rPr>
+          <w:rFonts w:ascii="Arial" w:hAnsi="Arial" w:cs="Arial"/>
+          <w:sz w:val="28"/>
+        </w:rPr>
+      </w:pPr>
+      <w:r>
+        <w:rPr>
+          <w:rFonts w:ascii="Arial" w:hAnsi="Arial" w:cs="Arial"/>
+          <w:sz w:val="28"/>
+        </w:rPr>
+        <w:t xml:space="preserve">Hipótesis </w:t>
+      </w:r>
+    </w:p>
+    <w:p>
+      <w:pPr>
+        <w:jc w:val="both"/>
+        <w:rPr>
+          <w:rFonts w:ascii="Arial" w:hAnsi="Arial" w:cs="Arial"/>
+          <w:sz w:val="24"/>
+        </w:rPr>
+      </w:pPr>
+      <w:r>
+        <w:rPr>
+          <w:rFonts w:ascii="Arial" w:hAnsi="Arial" w:cs="Arial"/>
+          <w:sz w:val="24"/>
+        </w:rPr>
+        <w:t xml:space="preserve">La aplicación del Procesamiento de Lenguaje Natural para determinar conductas criminales </w:t>
+      </w:r>
+      <w:r>
+        <w:rPr>
+          <w:rFonts w:ascii="Arial" w:hAnsi="Arial" w:cs="Arial"/>
+          <w:sz w:val="24"/>
+        </w:rPr>
+        <w:t xml:space="preserve">en adolescentes ayudará a </w:t>
+      </w:r>
+      <w:r>
+        <w:rPr>
+          <w:rFonts w:ascii="Arial" w:hAnsi="Arial" w:cs="Arial"/>
+          <w:sz w:val="24"/>
+        </w:rPr>
+        <w:t xml:space="preserve">prevenir </w:t>
+      </w:r>
+      <w:r>
+        <w:rPr>
+          <w:rFonts w:ascii="Arial" w:hAnsi="Arial" w:cs="Arial"/>
+          <w:sz w:val="24"/>
+        </w:rPr>
+        <w:t xml:space="preserve">futuros jóvenes delincuentes. </w:t>
+      </w:r>
+      <w:r>
+        <w:rPr>
+          <w:rFonts w:ascii="Arial" w:hAnsi="Arial" w:cs="Arial"/>
+          <w:sz w:val="24"/>
+        </w:rPr>
+        <w:t xml:space="preserve">  </w:t>
+      </w:r>
+    </w:p>
+    <w:p>
+      <w:pPr>
+        <w:jc w:val="both"/>
+        <w:rPr>
+          <w:rFonts w:ascii="Arial" w:hAnsi="Arial" w:cs="Arial"/>
+          <w:sz w:val="24"/>
+        </w:rPr>
+      </w:pPr>
     </w:p>
     <w:p>
       <w:pPr>

</xml_diff>

<commit_message>
Propuesta iteración 4. Alcance del proyecto.
</commit_message>
<xml_diff>
--- a/tema_de_investigacion.docx
+++ b/tema_de_investigacion.docx
@@ -17,15 +17,31 @@
           <w:color w:val="000000" w:themeColor="text1"/>
           <w:sz w:val="24"/>
         </w:rPr>
-        <w:t>14</w:t>
-      </w:r>
-      <w:r>
-        <w:rPr>
-          <w:rFonts w:ascii="Arial" w:hAnsi="Arial" w:cs="Arial"/>
-          <w:color w:val="000000" w:themeColor="text1"/>
-          <w:sz w:val="24"/>
-        </w:rPr>
-        <w:t xml:space="preserve"> Septiembre 2018</w:t>
+        <w:t>15</w:t>
+      </w:r>
+      <w:r>
+        <w:rPr>
+          <w:rFonts w:ascii="Arial" w:hAnsi="Arial" w:cs="Arial"/>
+          <w:color w:val="000000" w:themeColor="text1"/>
+          <w:sz w:val="24"/>
+        </w:rPr>
+        <w:t xml:space="preserve"> </w:t>
+      </w:r>
+      <w:r>
+        <w:rPr>
+          <w:rFonts w:ascii="Arial" w:hAnsi="Arial" w:cs="Arial"/>
+          <w:color w:val="000000" w:themeColor="text1"/>
+          <w:sz w:val="24"/>
+        </w:rPr>
+        <w:t>Octubre</w:t>
+      </w:r>
+      <w:r>
+        <w:rPr>
+          <w:rFonts w:ascii="Arial" w:hAnsi="Arial" w:cs="Arial"/>
+          <w:color w:val="000000" w:themeColor="text1"/>
+          <w:sz w:val="24"/>
+        </w:rPr>
+        <w:t xml:space="preserve"> 2018</w:t>
       </w:r>
     </w:p>
     <w:p>
@@ -54,7 +70,7 @@
           <w:sz w:val="28"/>
           <w:u w:val="single"/>
         </w:rPr>
-        <w:t>determinar</w:t>
+        <w:t>detectar</w:t>
       </w:r>
       <w:r>
         <w:rPr>
@@ -99,97 +115,7 @@
           <w:sz w:val="28"/>
           <w:u w:val="single"/>
         </w:rPr>
-        <w:t>c</w:t>
-      </w:r>
-      <w:r>
-        <w:rPr>
-          <w:rFonts w:ascii="Arial" w:hAnsi="Arial" w:cs="Arial"/>
-          <w:color w:val="000000" w:themeColor="text1"/>
-          <w:sz w:val="28"/>
-          <w:u w:val="single"/>
-        </w:rPr>
-        <w:t>rimin</w:t>
-      </w:r>
-      <w:r>
-        <w:rPr>
-          <w:rFonts w:ascii="Arial" w:hAnsi="Arial" w:cs="Arial"/>
-          <w:color w:val="000000" w:themeColor="text1"/>
-          <w:sz w:val="28"/>
-          <w:u w:val="single"/>
-        </w:rPr>
-        <w:t>a</w:t>
-      </w:r>
-      <w:r>
-        <w:rPr>
-          <w:rFonts w:ascii="Arial" w:hAnsi="Arial" w:cs="Arial"/>
-          <w:color w:val="000000" w:themeColor="text1"/>
-          <w:sz w:val="28"/>
-          <w:u w:val="single"/>
-        </w:rPr>
-        <w:t>l</w:t>
-      </w:r>
-      <w:r>
-        <w:rPr>
-          <w:rFonts w:ascii="Arial" w:hAnsi="Arial" w:cs="Arial"/>
-          <w:color w:val="000000" w:themeColor="text1"/>
-          <w:sz w:val="28"/>
-          <w:u w:val="single"/>
-        </w:rPr>
-        <w:t>es</w:t>
-      </w:r>
-      <w:r>
-        <w:rPr>
-          <w:rFonts w:ascii="Arial" w:hAnsi="Arial" w:cs="Arial"/>
-          <w:color w:val="000000" w:themeColor="text1"/>
-          <w:sz w:val="28"/>
-          <w:u w:val="single"/>
-        </w:rPr>
-        <w:t xml:space="preserve"> </w:t>
-      </w:r>
-      <w:r>
-        <w:rPr>
-          <w:rFonts w:ascii="Arial" w:hAnsi="Arial" w:cs="Arial"/>
-          <w:color w:val="000000" w:themeColor="text1"/>
-          <w:sz w:val="28"/>
-          <w:u w:val="single"/>
-        </w:rPr>
-        <w:t xml:space="preserve">mediante </w:t>
-      </w:r>
-      <w:r>
-        <w:rPr>
-          <w:rFonts w:ascii="Arial" w:hAnsi="Arial" w:cs="Arial"/>
-          <w:color w:val="000000" w:themeColor="text1"/>
-          <w:sz w:val="28"/>
-          <w:u w:val="single"/>
-        </w:rPr>
-        <w:t>s</w:t>
-      </w:r>
-      <w:r>
-        <w:rPr>
-          <w:rFonts w:ascii="Arial" w:hAnsi="Arial" w:cs="Arial"/>
-          <w:color w:val="000000" w:themeColor="text1"/>
-          <w:sz w:val="28"/>
-          <w:u w:val="single"/>
-        </w:rPr>
-        <w:t xml:space="preserve">istemas </w:t>
-      </w:r>
-      <w:r>
-        <w:rPr>
-          <w:rFonts w:ascii="Arial" w:hAnsi="Arial" w:cs="Arial"/>
-          <w:color w:val="000000" w:themeColor="text1"/>
-          <w:sz w:val="28"/>
-          <w:u w:val="single"/>
-        </w:rPr>
-        <w:t>e</w:t>
-      </w:r>
-      <w:r>
-        <w:rPr>
-          <w:rFonts w:ascii="Arial" w:hAnsi="Arial" w:cs="Arial"/>
-          <w:color w:val="000000" w:themeColor="text1"/>
-          <w:sz w:val="28"/>
-          <w:u w:val="single"/>
-        </w:rPr>
-        <w:t>xpertos</w:t>
+        <w:t>de violencia doméstica</w:t>
       </w:r>
     </w:p>
     <w:p>
@@ -253,7 +179,55 @@
           <w:color w:val="000000" w:themeColor="text1"/>
           <w:sz w:val="24"/>
         </w:rPr>
-        <w:t xml:space="preserve">; siendo específicos, el PLN podría aplicar sus conocimientos para determinar conductas criminales en jóvenes. La conducta de los jóvenes </w:t>
+        <w:t xml:space="preserve">; siendo específicos, el PLN podría aplicar sus conocimientos para </w:t>
+      </w:r>
+      <w:r>
+        <w:rPr>
+          <w:rFonts w:ascii="Arial" w:hAnsi="Arial" w:cs="Arial"/>
+          <w:color w:val="000000" w:themeColor="text1"/>
+          <w:sz w:val="24"/>
+        </w:rPr>
+        <w:t>detectar</w:t>
+      </w:r>
+      <w:r>
+        <w:rPr>
+          <w:rFonts w:ascii="Arial" w:hAnsi="Arial" w:cs="Arial"/>
+          <w:color w:val="000000" w:themeColor="text1"/>
+          <w:sz w:val="24"/>
+        </w:rPr>
+        <w:t xml:space="preserve"> conductas </w:t>
+      </w:r>
+      <w:r>
+        <w:rPr>
+          <w:rFonts w:ascii="Arial" w:hAnsi="Arial" w:cs="Arial"/>
+          <w:color w:val="000000" w:themeColor="text1"/>
+          <w:sz w:val="24"/>
+        </w:rPr>
+        <w:t>de violencia doméstica</w:t>
+      </w:r>
+      <w:r>
+        <w:rPr>
+          <w:rFonts w:ascii="Arial" w:hAnsi="Arial" w:cs="Arial"/>
+          <w:color w:val="000000" w:themeColor="text1"/>
+          <w:sz w:val="24"/>
+        </w:rPr>
+        <w:t xml:space="preserve"> en jóvenes</w:t>
+      </w:r>
+      <w:r>
+        <w:rPr>
+          <w:rFonts w:ascii="Arial" w:hAnsi="Arial" w:cs="Arial"/>
+          <w:color w:val="000000" w:themeColor="text1"/>
+          <w:sz w:val="24"/>
+        </w:rPr>
+        <w:t xml:space="preserve"> de 12 a 18 años</w:t>
+      </w:r>
+      <w:r>
+        <w:rPr>
+          <w:rFonts w:ascii="Arial" w:hAnsi="Arial" w:cs="Arial"/>
+          <w:color w:val="000000" w:themeColor="text1"/>
+          <w:sz w:val="24"/>
+        </w:rPr>
+        <w:t xml:space="preserve">. La conducta de los jóvenes </w:t>
       </w:r>
       <w:r>
         <w:rPr>
@@ -333,15 +307,39 @@
           <w:color w:val="000000" w:themeColor="text1"/>
           <w:sz w:val="24"/>
         </w:rPr>
-        <w:t xml:space="preserve"> son variables influyentes para que los adolescentes puedan tener conductas criminales</w:t>
-      </w:r>
-      <w:r>
-        <w:rPr>
-          <w:rFonts w:ascii="Arial" w:hAnsi="Arial" w:cs="Arial"/>
-          <w:color w:val="000000" w:themeColor="text1"/>
-          <w:sz w:val="24"/>
-        </w:rPr>
-        <w:t>; la comunicación con la sociedad puede apoyar para determinar conductas procesando el lenguaje de lo que dice y/o escribe. El nivel fonológico, el nivel morfológico, el nivel sintáctico, el n</w:t>
+        <w:t xml:space="preserve"> son variables influyentes para que los adolescentes puedan tener conductas </w:t>
+      </w:r>
+      <w:r>
+        <w:rPr>
+          <w:rFonts w:ascii="Arial" w:hAnsi="Arial" w:cs="Arial"/>
+          <w:color w:val="000000" w:themeColor="text1"/>
+          <w:sz w:val="24"/>
+        </w:rPr>
+        <w:t>violentas</w:t>
+      </w:r>
+      <w:r>
+        <w:rPr>
+          <w:rFonts w:ascii="Arial" w:hAnsi="Arial" w:cs="Arial"/>
+          <w:color w:val="000000" w:themeColor="text1"/>
+          <w:sz w:val="24"/>
+        </w:rPr>
+        <w:t xml:space="preserve">; la comunicación con la sociedad puede apoyar para </w:t>
+      </w:r>
+      <w:r>
+        <w:rPr>
+          <w:rFonts w:ascii="Arial" w:hAnsi="Arial" w:cs="Arial"/>
+          <w:color w:val="000000" w:themeColor="text1"/>
+          <w:sz w:val="24"/>
+        </w:rPr>
+        <w:t>detectar</w:t>
+      </w:r>
+      <w:r>
+        <w:rPr>
+          <w:rFonts w:ascii="Arial" w:hAnsi="Arial" w:cs="Arial"/>
+          <w:color w:val="000000" w:themeColor="text1"/>
+          <w:sz w:val="24"/>
+        </w:rPr>
+        <w:t xml:space="preserve"> conductas procesando el lenguaje de lo que dice y/o escribe. El nivel fonológico, el nivel morfológico, el nivel sintáctico, el n</w:t>
       </w:r>
       <w:r>
         <w:rPr>
@@ -397,92 +395,147 @@
           <w:color w:val="000000" w:themeColor="text1"/>
           <w:sz w:val="24"/>
         </w:rPr>
-        <w:t xml:space="preserve"> Con esto se espera obtener un mejor rendimiento en el PLN hacia el estudio de las conductas en las personas. Con la obtención de resultados precisos sobre las conductas criminales, el área de prevención de delitos juveniles tendrá una rendimiento más optimo y con mejores resultados.  </w:t>
-      </w:r>
-    </w:p>
-    <w:p>
-      <w:pPr>
-        <w:jc w:val="both"/>
-        <w:rPr>
-          <w:rFonts w:ascii="Arial" w:hAnsi="Arial" w:cs="Arial"/>
-          <w:color w:val="000000" w:themeColor="text1"/>
-          <w:sz w:val="24"/>
-        </w:rPr>
-      </w:pPr>
-    </w:p>
-    <w:p>
-      <w:pPr>
-        <w:jc w:val="both"/>
-        <w:rPr>
-          <w:rFonts w:ascii="Arial" w:hAnsi="Arial" w:cs="Arial"/>
-          <w:sz w:val="24"/>
-        </w:rPr>
-      </w:pPr>
-      <w:r>
-        <w:rPr>
-          <w:rFonts w:ascii="Arial" w:hAnsi="Arial" w:cs="Arial"/>
-          <w:sz w:val="24"/>
-        </w:rPr>
-        <w:t>"</w:t>
-      </w:r>
-      <w:r>
-        <w:rPr>
-          <w:rFonts w:ascii="Arial" w:hAnsi="Arial" w:cs="Arial"/>
-          <w:sz w:val="24"/>
-        </w:rPr>
-        <w:t>Existen muchas causas para la conducta humana en toda su diversidad, y lo mismo aplica específicamente a la conducta criminal.</w:t>
-      </w:r>
-      <w:r>
-        <w:rPr>
-          <w:rFonts w:ascii="Arial" w:hAnsi="Arial" w:cs="Arial"/>
-          <w:sz w:val="24"/>
-        </w:rPr>
-        <w:t xml:space="preserve"> </w:t>
-      </w:r>
-      <w:r>
-        <w:rPr>
-          <w:rFonts w:ascii="Arial" w:hAnsi="Arial" w:cs="Arial"/>
-          <w:sz w:val="24"/>
-        </w:rPr>
-        <w:t>El incremento de la violencia a nivel global, así como de los delitos y actos criminales, recibe ya atención prioritaria. Es así como la Convención Anual de Psiquiatría, APA -American Psiquiatric Association-, realizada en Pensilvania en el 2002, estudió la relación de los trastornos mentales con la v</w:t>
-      </w:r>
-      <w:r>
-        <w:rPr>
-          <w:rFonts w:ascii="Arial" w:hAnsi="Arial" w:cs="Arial"/>
-          <w:sz w:val="24"/>
-        </w:rPr>
-        <w:t>iolencia y la conducta agresiva" (</w:t>
-      </w:r>
-      <w:r>
-        <w:rPr>
-          <w:rFonts w:ascii="Arial" w:hAnsi="Arial" w:cs="Arial"/>
-          <w:bCs/>
-          <w:sz w:val="24"/>
-        </w:rPr>
-        <w:t>Vázquez</w:t>
-      </w:r>
-      <w:r>
-        <w:rPr>
-          <w:rFonts w:ascii="Arial" w:hAnsi="Arial" w:cs="Arial"/>
-          <w:sz w:val="24"/>
-        </w:rPr>
-        <w:t>, 2004).</w:t>
-      </w:r>
-    </w:p>
-    <w:p>
-      <w:pPr>
-        <w:jc w:val="both"/>
-        <w:rPr>
-          <w:rFonts w:ascii="Arial" w:hAnsi="Arial" w:cs="Arial"/>
-          <w:sz w:val="24"/>
-        </w:rPr>
-      </w:pPr>
-      <w:r>
-        <w:rPr>
-          <w:rFonts w:ascii="Arial" w:hAnsi="Arial" w:cs="Arial"/>
-          <w:sz w:val="24"/>
-        </w:rPr>
-        <w:t>Alrededor de 30 mil niños y jóvenes en México trabajan para la delincuencia organizada en actividades que van desde la extorsión y el tráfico de personas, hasta la piratería y el narcotráfico, señaló la Comisión Interamericana de Derechos Humanos (CIDH).</w:t>
+        <w:t xml:space="preserve"> Con esto se espera obtener diagnóstico aceptable para la detección de conductas violentas en el hogar. </w:t>
+      </w:r>
+      <w:r>
+        <w:rPr>
+          <w:rFonts w:ascii="Arial" w:hAnsi="Arial" w:cs="Arial"/>
+          <w:color w:val="000000" w:themeColor="text1"/>
+          <w:sz w:val="24"/>
+        </w:rPr>
+        <w:t xml:space="preserve">Con la obtención de resultados precisos sobre las conductas </w:t>
+      </w:r>
+      <w:r>
+        <w:rPr>
+          <w:rFonts w:ascii="Arial" w:hAnsi="Arial" w:cs="Arial"/>
+          <w:color w:val="000000" w:themeColor="text1"/>
+          <w:sz w:val="24"/>
+        </w:rPr>
+        <w:t>de violencia doméstica</w:t>
+      </w:r>
+      <w:r>
+        <w:rPr>
+          <w:rFonts w:ascii="Arial" w:hAnsi="Arial" w:cs="Arial"/>
+          <w:color w:val="000000" w:themeColor="text1"/>
+          <w:sz w:val="24"/>
+        </w:rPr>
+        <w:t>, el área de prevención</w:t>
+      </w:r>
+      <w:r>
+        <w:rPr>
+          <w:rFonts w:ascii="Arial" w:hAnsi="Arial" w:cs="Arial"/>
+          <w:color w:val="000000" w:themeColor="text1"/>
+          <w:sz w:val="24"/>
+        </w:rPr>
+        <w:t xml:space="preserve"> y asistencia de este tipo de delitos juveniles tendrá un</w:t>
+      </w:r>
+      <w:r>
+        <w:rPr>
+          <w:rFonts w:ascii="Arial" w:hAnsi="Arial" w:cs="Arial"/>
+          <w:color w:val="000000" w:themeColor="text1"/>
+          <w:sz w:val="24"/>
+        </w:rPr>
+        <w:t xml:space="preserve"> rendimiento más op</w:t>
+      </w:r>
+      <w:r>
+        <w:rPr>
+          <w:rFonts w:ascii="Arial" w:hAnsi="Arial" w:cs="Arial"/>
+          <w:color w:val="000000" w:themeColor="text1"/>
+          <w:sz w:val="24"/>
+        </w:rPr>
+        <w:t xml:space="preserve">timo y con mejores resultados. </w:t>
+      </w:r>
+    </w:p>
+    <w:p>
+      <w:pPr>
+        <w:jc w:val="both"/>
+        <w:rPr>
+          <w:rFonts w:ascii="Arial" w:hAnsi="Arial" w:cs="Arial"/>
+          <w:color w:val="000000" w:themeColor="text1"/>
+          <w:sz w:val="24"/>
+        </w:rPr>
+      </w:pPr>
+    </w:p>
+    <w:p>
+      <w:pPr>
+        <w:jc w:val="both"/>
+        <w:rPr>
+          <w:rFonts w:ascii="Arial" w:hAnsi="Arial" w:cs="Arial"/>
+          <w:color w:val="000000" w:themeColor="text1"/>
+          <w:sz w:val="24"/>
+        </w:rPr>
+      </w:pPr>
+      <w:r>
+        <w:rPr>
+          <w:rFonts w:ascii="Arial" w:hAnsi="Arial" w:cs="Arial"/>
+          <w:color w:val="000000" w:themeColor="text1"/>
+          <w:sz w:val="24"/>
+        </w:rPr>
+        <w:t>La violencia intrafamiliar sigue en aumento en el país. Cifras del Secretariado Ejecutivo del Sistema Nacional de Seguridad Pública (SESNSP) reportan 90 mil 352 carpetas de investigación por este delito hasta junio de este año, es decir, 9.2% más que en el mismo periodo de 2017, cuando hubo 82 mil 677</w:t>
+      </w:r>
+      <w:r>
+        <w:rPr>
+          <w:rFonts w:ascii="Arial" w:hAnsi="Arial" w:cs="Arial"/>
+          <w:color w:val="000000" w:themeColor="text1"/>
+          <w:sz w:val="24"/>
+        </w:rPr>
+        <w:t xml:space="preserve"> señala </w:t>
+      </w:r>
+      <w:r>
+        <w:rPr>
+          <w:rFonts w:ascii="Arial" w:hAnsi="Arial" w:cs="Arial"/>
+          <w:color w:val="000000" w:themeColor="text1"/>
+          <w:sz w:val="24"/>
+        </w:rPr>
+        <w:t>Jennifer Alcocer</w:t>
+      </w:r>
+      <w:r>
+        <w:rPr>
+          <w:rFonts w:ascii="Arial" w:hAnsi="Arial" w:cs="Arial"/>
+          <w:color w:val="000000" w:themeColor="text1"/>
+          <w:sz w:val="24"/>
+        </w:rPr>
+        <w:t xml:space="preserve"> en 2018</w:t>
+      </w:r>
+      <w:r>
+        <w:rPr>
+          <w:rFonts w:ascii="Arial" w:hAnsi="Arial" w:cs="Arial"/>
+          <w:color w:val="000000" w:themeColor="text1"/>
+          <w:sz w:val="24"/>
+        </w:rPr>
+        <w:t>.</w:t>
+      </w:r>
+    </w:p>
+    <w:p>
+      <w:pPr>
+        <w:jc w:val="both"/>
+        <w:rPr>
+          <w:rFonts w:ascii="Arial" w:hAnsi="Arial" w:cs="Arial"/>
+          <w:sz w:val="24"/>
+        </w:rPr>
+      </w:pPr>
+      <w:r>
+        <w:rPr>
+          <w:rFonts w:ascii="Arial" w:hAnsi="Arial" w:cs="Arial"/>
+          <w:sz w:val="24"/>
+        </w:rPr>
+        <w:t>Un lenguaje se puede definir de diferentes formas: desde el punto de vista funcional lingüístico se define como una función que expresa pensamientos y comunicaciones entre la gente. Esta función puede realizarse mediante signos escritos (escritura) o mediante señales y vocales (voz).</w:t>
+      </w:r>
+    </w:p>
+    <w:p>
+      <w:pPr>
+        <w:jc w:val="both"/>
+        <w:rPr>
+          <w:rFonts w:ascii="Arial" w:hAnsi="Arial" w:cs="Arial"/>
+          <w:sz w:val="24"/>
+        </w:rPr>
+      </w:pPr>
+      <w:r>
+        <w:rPr>
+          <w:rFonts w:ascii="Arial" w:hAnsi="Arial" w:cs="Arial"/>
+          <w:sz w:val="24"/>
+        </w:rPr>
+        <w:t>El lenguaje natural(LN) es el medio que utilizamos de manera cotidiana para establecer nuestra comunicación con las demás personas.</w:t>
       </w:r>
     </w:p>
     <w:p>
@@ -499,62 +552,21 @@
           <w:sz w:val="24"/>
         </w:rPr>
         <w:lastRenderedPageBreak/>
-        <w:t>El determinar las conductas de un adolescente potenciales para convertirse en criminal puede evitar futuros delincuente tomando medidas necesarias para la reivindicar el comportamiento de los chicos. En la psicología existen un muchos test para detectar las conductas criminales, pero también es cierto q</w:t>
-      </w:r>
-      <w:r>
-        <w:rPr>
-          <w:rFonts w:ascii="Arial" w:hAnsi="Arial" w:cs="Arial"/>
-          <w:sz w:val="24"/>
-        </w:rPr>
-        <w:t>ue estos pueden ser burlados, por ello, el Procesamiento de Lenguaje Natural es una opción donde se analizan los datos utilizando el lenguaje habitual del adolescente.</w:t>
-      </w:r>
-    </w:p>
-    <w:p>
-      <w:pPr>
-        <w:jc w:val="both"/>
-        <w:rPr>
-          <w:rFonts w:ascii="Arial" w:hAnsi="Arial" w:cs="Arial"/>
-          <w:sz w:val="24"/>
-        </w:rPr>
-      </w:pPr>
-      <w:r>
-        <w:rPr>
-          <w:rFonts w:ascii="Arial" w:hAnsi="Arial" w:cs="Arial"/>
-          <w:sz w:val="24"/>
-        </w:rPr>
-        <w:t>Un lenguaje se puede definir de diferentes formas: desde el punto de vista funcional lingüístico se define como una función que expresa pensamientos y comunicaciones entre la gente. Esta función puede realizarse mediante signos escritos (escritura) o mediante señales y vocales (voz).</w:t>
-      </w:r>
-    </w:p>
-    <w:p>
-      <w:pPr>
-        <w:jc w:val="both"/>
-        <w:rPr>
-          <w:rFonts w:ascii="Arial" w:hAnsi="Arial" w:cs="Arial"/>
-          <w:sz w:val="24"/>
-        </w:rPr>
-      </w:pPr>
-      <w:r>
-        <w:rPr>
-          <w:rFonts w:ascii="Arial" w:hAnsi="Arial" w:cs="Arial"/>
-          <w:sz w:val="24"/>
-        </w:rPr>
-        <w:t>El lenguaje natural(LN) es el medio que utilizamos de manera cotidiana para establecer nuestra comunicación con las demás personas.</w:t>
-      </w:r>
-    </w:p>
-    <w:p>
-      <w:pPr>
-        <w:jc w:val="both"/>
-        <w:rPr>
-          <w:rFonts w:ascii="Arial" w:hAnsi="Arial" w:cs="Arial"/>
-          <w:sz w:val="24"/>
-        </w:rPr>
-      </w:pPr>
-      <w:r>
-        <w:rPr>
-          <w:rFonts w:ascii="Arial" w:hAnsi="Arial" w:cs="Arial"/>
-          <w:sz w:val="24"/>
-        </w:rPr>
-        <w:t xml:space="preserve">Basándose en las expresiones del lenguaje natural como la escritura o la voz se pueden determinar conductas criminales en </w:t>
+        <w:t xml:space="preserve">Basándose en las expresiones del lenguaje natural como la escritura o la voz se pueden determinar conductas </w:t>
+      </w:r>
+      <w:r>
+        <w:rPr>
+          <w:rFonts w:ascii="Arial" w:hAnsi="Arial" w:cs="Arial"/>
+          <w:sz w:val="24"/>
+        </w:rPr>
+        <w:t>de violencia doméstica</w:t>
+      </w:r>
+      <w:r>
+        <w:rPr>
+          <w:rFonts w:ascii="Arial" w:hAnsi="Arial" w:cs="Arial"/>
+          <w:sz w:val="24"/>
+        </w:rPr>
+        <w:t xml:space="preserve"> en </w:t>
       </w:r>
       <w:r>
         <w:rPr>
@@ -600,14 +612,49 @@
           <w:rFonts w:ascii="Arial" w:hAnsi="Arial" w:cs="Arial"/>
           <w:sz w:val="24"/>
         </w:rPr>
-        <w:t xml:space="preserve">Cómo aplicar el Procesamiento de Lenguaje Natural para determinar </w:t>
-      </w:r>
-      <w:r>
-        <w:rPr>
-          <w:rFonts w:ascii="Arial" w:hAnsi="Arial" w:cs="Arial"/>
-          <w:sz w:val="24"/>
-        </w:rPr>
-        <w:t>conductas en adolescentes de 12 a 18 años</w:t>
+        <w:t>Cómo se relacionan</w:t>
+      </w:r>
+      <w:r>
+        <w:rPr>
+          <w:rFonts w:ascii="Arial" w:hAnsi="Arial" w:cs="Arial"/>
+          <w:sz w:val="24"/>
+        </w:rPr>
+        <w:t xml:space="preserve"> los </w:t>
+      </w:r>
+      <w:r>
+        <w:rPr>
+          <w:rFonts w:ascii="Arial" w:hAnsi="Arial" w:cs="Arial"/>
+          <w:sz w:val="24"/>
+        </w:rPr>
+        <w:t>factores</w:t>
+      </w:r>
+      <w:r>
+        <w:rPr>
+          <w:rFonts w:ascii="Arial" w:hAnsi="Arial" w:cs="Arial"/>
+          <w:sz w:val="24"/>
+        </w:rPr>
+        <w:t xml:space="preserve"> para detectar conductas </w:t>
+      </w:r>
+      <w:r>
+        <w:rPr>
+          <w:rFonts w:ascii="Arial" w:hAnsi="Arial" w:cs="Arial"/>
+          <w:sz w:val="24"/>
+        </w:rPr>
+        <w:t>de violencia doméstica de adoles</w:t>
+      </w:r>
+      <w:r>
+        <w:rPr>
+          <w:rFonts w:ascii="Arial" w:hAnsi="Arial" w:cs="Arial"/>
+          <w:sz w:val="24"/>
+        </w:rPr>
+        <w:t>centes de 12 a 18 años en Jerez</w:t>
+      </w:r>
+      <w:r>
+        <w:rPr>
+          <w:rFonts w:ascii="Arial" w:hAnsi="Arial" w:cs="Arial"/>
+          <w:sz w:val="24"/>
+        </w:rPr>
+        <w:t xml:space="preserve"> utilizando PLN</w:t>
       </w:r>
       <w:r>
         <w:rPr>
@@ -646,21 +693,28 @@
           <w:rFonts w:ascii="Arial" w:hAnsi="Arial" w:cs="Arial"/>
           <w:sz w:val="24"/>
         </w:rPr>
-        <w:t>Aplicar el Pr</w:t>
-      </w:r>
-      <w:r>
-        <w:rPr>
-          <w:rFonts w:ascii="Arial" w:hAnsi="Arial" w:cs="Arial"/>
-          <w:sz w:val="24"/>
-        </w:rPr>
-        <w:t>ocesamiento de Lenguaje Natural</w:t>
-      </w:r>
-      <w:r>
-        <w:rPr>
-          <w:rFonts w:ascii="Arial" w:hAnsi="Arial" w:cs="Arial"/>
-          <w:sz w:val="24"/>
-        </w:rPr>
-        <w:t xml:space="preserve"> para determinar conductas criminales en adolecentes de 12 y 18 años.</w:t>
+        <w:t>Evaluar</w:t>
+      </w:r>
+      <w:r>
+        <w:rPr>
+          <w:rFonts w:ascii="Arial" w:hAnsi="Arial" w:cs="Arial"/>
+          <w:sz w:val="24"/>
+        </w:rPr>
+        <w:t xml:space="preserve"> los factores para </w:t>
+      </w:r>
+      <w:r>
+        <w:rPr>
+          <w:rFonts w:ascii="Arial" w:hAnsi="Arial" w:cs="Arial"/>
+          <w:sz w:val="24"/>
+        </w:rPr>
+        <w:t xml:space="preserve">la detección de </w:t>
+      </w:r>
+      <w:r>
+        <w:rPr>
+          <w:rFonts w:ascii="Arial" w:hAnsi="Arial" w:cs="Arial"/>
+          <w:sz w:val="24"/>
+        </w:rPr>
+        <w:t>conductas de violencia doméstica de adolescentes de 12 a 18 años en Jerez utilizando PLN</w:t>
       </w:r>
     </w:p>
     <w:p>
@@ -704,7 +758,35 @@
           <w:rFonts w:ascii="Arial" w:hAnsi="Arial" w:cs="Arial"/>
           <w:sz w:val="24"/>
         </w:rPr>
-        <w:t>nocer los diferentes procedimientos del PLN.</w:t>
+        <w:t>nocer l</w:t>
+      </w:r>
+      <w:r>
+        <w:rPr>
+          <w:rFonts w:ascii="Arial" w:hAnsi="Arial" w:cs="Arial"/>
+          <w:sz w:val="24"/>
+        </w:rPr>
+        <w:t>a</w:t>
+      </w:r>
+      <w:r>
+        <w:rPr>
+          <w:rFonts w:ascii="Arial" w:hAnsi="Arial" w:cs="Arial"/>
+          <w:sz w:val="24"/>
+        </w:rPr>
+        <w:t xml:space="preserve">s diferentes </w:t>
+      </w:r>
+      <w:r>
+        <w:rPr>
+          <w:rFonts w:ascii="Arial" w:hAnsi="Arial" w:cs="Arial"/>
+          <w:sz w:val="24"/>
+        </w:rPr>
+        <w:t>técnicas</w:t>
+      </w:r>
+      <w:r>
+        <w:rPr>
+          <w:rFonts w:ascii="Arial" w:hAnsi="Arial" w:cs="Arial"/>
+          <w:sz w:val="24"/>
+        </w:rPr>
+        <w:t xml:space="preserve"> del PLN.</w:t>
       </w:r>
     </w:p>
     <w:p>
@@ -725,7 +807,21 @@
           <w:rFonts w:ascii="Arial" w:hAnsi="Arial" w:cs="Arial"/>
           <w:sz w:val="24"/>
         </w:rPr>
-        <w:t>Identificar las variables importantes para la detección de conductas criminales.</w:t>
+        <w:t>Buscar</w:t>
+      </w:r>
+      <w:r>
+        <w:rPr>
+          <w:rFonts w:ascii="Arial" w:hAnsi="Arial" w:cs="Arial"/>
+          <w:sz w:val="24"/>
+        </w:rPr>
+        <w:t xml:space="preserve"> las variables para la detección de conductas</w:t>
+      </w:r>
+      <w:r>
+        <w:rPr>
+          <w:rFonts w:ascii="Arial" w:hAnsi="Arial" w:cs="Arial"/>
+          <w:sz w:val="24"/>
+        </w:rPr>
+        <w:t>.</w:t>
       </w:r>
     </w:p>
     <w:p>
@@ -746,7 +842,49 @@
           <w:rFonts w:ascii="Arial" w:hAnsi="Arial" w:cs="Arial"/>
           <w:sz w:val="24"/>
         </w:rPr>
-        <w:t>Seleccionar el procedimiento del PLN adecuado que permita estudiar las variables de las conductas criminales.</w:t>
+        <w:t>Identificar las variables significativas para detectar conductas de violencia doméstica.</w:t>
+      </w:r>
+    </w:p>
+    <w:p>
+      <w:pPr>
+        <w:pStyle w:val="Prrafodelista"/>
+        <w:numPr>
+          <w:ilvl w:val="0"/>
+          <w:numId w:val="1"/>
+        </w:numPr>
+        <w:jc w:val="both"/>
+        <w:rPr>
+          <w:rFonts w:ascii="Arial" w:hAnsi="Arial" w:cs="Arial"/>
+          <w:sz w:val="24"/>
+        </w:rPr>
+      </w:pPr>
+      <w:r>
+        <w:rPr>
+          <w:rFonts w:ascii="Arial" w:hAnsi="Arial" w:cs="Arial"/>
+          <w:sz w:val="24"/>
+        </w:rPr>
+        <w:t>Seleccionar el procedimiento del PLN adecuado que permita estudiar las variables de las conductas.</w:t>
+      </w:r>
+    </w:p>
+    <w:p>
+      <w:pPr>
+        <w:pStyle w:val="Prrafodelista"/>
+        <w:numPr>
+          <w:ilvl w:val="0"/>
+          <w:numId w:val="1"/>
+        </w:numPr>
+        <w:jc w:val="both"/>
+        <w:rPr>
+          <w:rFonts w:ascii="Arial" w:hAnsi="Arial" w:cs="Arial"/>
+          <w:sz w:val="24"/>
+        </w:rPr>
+      </w:pPr>
+      <w:r>
+        <w:rPr>
+          <w:rFonts w:ascii="Arial" w:hAnsi="Arial" w:cs="Arial"/>
+          <w:sz w:val="24"/>
+        </w:rPr>
+        <w:t xml:space="preserve">Realizar un modelo en el que se incorporen los factores para detectar las conductas de violencia dementica a la técnica de PLN. </w:t>
       </w:r>
     </w:p>
     <w:p>
@@ -778,7 +916,21 @@
           <w:rFonts w:ascii="Arial" w:hAnsi="Arial" w:cs="Arial"/>
           <w:sz w:val="24"/>
         </w:rPr>
-        <w:t>Procesamiento de Lenguaje Natural, PNL, conductas criminales, conductas.</w:t>
+        <w:t xml:space="preserve">Procesamiento de Lenguaje Natural, PNL, </w:t>
+      </w:r>
+      <w:r>
+        <w:rPr>
+          <w:rFonts w:ascii="Arial" w:hAnsi="Arial" w:cs="Arial"/>
+          <w:sz w:val="24"/>
+        </w:rPr>
+        <w:t>violencia doméstica</w:t>
+      </w:r>
+      <w:r>
+        <w:rPr>
+          <w:rFonts w:ascii="Arial" w:hAnsi="Arial" w:cs="Arial"/>
+          <w:sz w:val="24"/>
+        </w:rPr>
+        <w:t>, conductas.</w:t>
       </w:r>
     </w:p>
     <w:p>
@@ -810,35 +962,121 @@
           <w:rFonts w:ascii="Arial" w:hAnsi="Arial" w:cs="Arial"/>
           <w:sz w:val="24"/>
         </w:rPr>
-        <w:t xml:space="preserve">La aplicación del Procesamiento de Lenguaje Natural para determinar conductas criminales </w:t>
-      </w:r>
-      <w:r>
-        <w:rPr>
-          <w:rFonts w:ascii="Arial" w:hAnsi="Arial" w:cs="Arial"/>
-          <w:sz w:val="24"/>
-        </w:rPr>
-        <w:t xml:space="preserve">en adolescentes ayudará a </w:t>
-      </w:r>
-      <w:r>
-        <w:rPr>
-          <w:rFonts w:ascii="Arial" w:hAnsi="Arial" w:cs="Arial"/>
-          <w:sz w:val="24"/>
-        </w:rPr>
-        <w:t xml:space="preserve">prevenir </w:t>
-      </w:r>
-      <w:r>
-        <w:rPr>
-          <w:rFonts w:ascii="Arial" w:hAnsi="Arial" w:cs="Arial"/>
-          <w:sz w:val="24"/>
-        </w:rPr>
-        <w:t xml:space="preserve">futuros jóvenes delincuentes. </w:t>
-      </w:r>
-      <w:r>
-        <w:rPr>
-          <w:rFonts w:ascii="Arial" w:hAnsi="Arial" w:cs="Arial"/>
-          <w:sz w:val="24"/>
-        </w:rPr>
-        <w:t xml:space="preserve">  </w:t>
+        <w:t>Se ayudará al diagnostico rápido de la detección de conductas de violencia doméstica.</w:t>
+      </w:r>
+    </w:p>
+    <w:p>
+      <w:pPr>
+        <w:jc w:val="both"/>
+        <w:rPr>
+          <w:rFonts w:ascii="Arial" w:hAnsi="Arial" w:cs="Arial"/>
+          <w:sz w:val="28"/>
+        </w:rPr>
+      </w:pPr>
+      <w:r>
+        <w:rPr>
+          <w:rFonts w:ascii="Arial" w:hAnsi="Arial" w:cs="Arial"/>
+          <w:sz w:val="28"/>
+        </w:rPr>
+        <w:t>Resultados</w:t>
+      </w:r>
+    </w:p>
+    <w:p>
+      <w:pPr>
+        <w:jc w:val="both"/>
+        <w:rPr>
+          <w:rFonts w:ascii="Arial" w:hAnsi="Arial" w:cs="Arial"/>
+          <w:sz w:val="24"/>
+        </w:rPr>
+      </w:pPr>
+      <w:r>
+        <w:rPr>
+          <w:rFonts w:ascii="Arial" w:hAnsi="Arial" w:cs="Arial"/>
+          <w:sz w:val="24"/>
+        </w:rPr>
+        <w:t>Se creará un p</w:t>
+      </w:r>
+      <w:r>
+        <w:rPr>
+          <w:rFonts w:ascii="Arial" w:hAnsi="Arial" w:cs="Arial"/>
+          <w:sz w:val="24"/>
+        </w:rPr>
+        <w:t xml:space="preserve">rototipo </w:t>
+      </w:r>
+      <w:r>
+        <w:rPr>
+          <w:rFonts w:ascii="Arial" w:hAnsi="Arial" w:cs="Arial"/>
+          <w:sz w:val="24"/>
+        </w:rPr>
+        <w:t>que implemente</w:t>
+      </w:r>
+      <w:r>
+        <w:rPr>
+          <w:rFonts w:ascii="Arial" w:hAnsi="Arial" w:cs="Arial"/>
+          <w:sz w:val="24"/>
+        </w:rPr>
+        <w:t xml:space="preserve"> una técnica de procesamiento de lenguaje natural para la detección de conductas</w:t>
+      </w:r>
+      <w:r>
+        <w:rPr>
+          <w:rFonts w:ascii="Arial" w:hAnsi="Arial" w:cs="Arial"/>
+          <w:sz w:val="24"/>
+        </w:rPr>
+        <w:t xml:space="preserve"> </w:t>
+      </w:r>
+      <w:r>
+        <w:rPr>
+          <w:rFonts w:ascii="Arial" w:hAnsi="Arial" w:cs="Arial"/>
+          <w:sz w:val="24"/>
+        </w:rPr>
+        <w:t>de violencia doméstica.</w:t>
+      </w:r>
+    </w:p>
+    <w:p>
+      <w:pPr>
+        <w:jc w:val="both"/>
+        <w:rPr>
+          <w:rFonts w:ascii="Arial" w:hAnsi="Arial" w:cs="Arial"/>
+          <w:sz w:val="28"/>
+        </w:rPr>
+      </w:pPr>
+      <w:r>
+        <w:rPr>
+          <w:rFonts w:ascii="Arial" w:hAnsi="Arial" w:cs="Arial"/>
+          <w:sz w:val="28"/>
+        </w:rPr>
+        <w:t>Alcances</w:t>
+      </w:r>
+    </w:p>
+    <w:p>
+      <w:pPr>
+        <w:jc w:val="both"/>
+        <w:rPr>
+          <w:rFonts w:ascii="Arial" w:hAnsi="Arial" w:cs="Arial"/>
+          <w:sz w:val="24"/>
+        </w:rPr>
+      </w:pPr>
+      <w:r>
+        <w:rPr>
+          <w:rFonts w:ascii="Arial" w:hAnsi="Arial" w:cs="Arial"/>
+          <w:sz w:val="24"/>
+        </w:rPr>
+        <w:t>La investigación se basará en el estudio de las conductas en adolescentes para identificar violencia doméstica utilizando técnicas de procesamiento de lenguaje natural como ayuda para la evaluación de los diferentes factores que se presentan en el lenguaje verbal o escrito de dichos adolescentes. Por tanto, se creará el prototipo para cierta evaluación y así</w:t>
+      </w:r>
+      <w:r>
+        <w:rPr>
+          <w:rFonts w:ascii="Arial" w:hAnsi="Arial" w:cs="Arial"/>
+          <w:sz w:val="24"/>
+        </w:rPr>
+        <w:t xml:space="preserve"> tener asistencia para el diagnóstico rápido de </w:t>
+      </w:r>
+      <w:r>
+        <w:rPr>
+          <w:rFonts w:ascii="Arial" w:hAnsi="Arial" w:cs="Arial"/>
+          <w:sz w:val="24"/>
+        </w:rPr>
+        <w:lastRenderedPageBreak/>
+        <w:t>las conductas de violencia doméstica. Sin embargo, la búsqueda se limitará a detectar conductas agresivas de violencia doméstica sin analizar otro tipo de agresiones.</w:t>
       </w:r>
     </w:p>
     <w:p>
@@ -871,6 +1109,15 @@
         <w:jc w:val="both"/>
         <w:rPr>
           <w:rFonts w:ascii="Arial" w:hAnsi="Arial" w:cs="Arial"/>
+          <w:sz w:val="24"/>
+        </w:rPr>
+      </w:pPr>
+    </w:p>
+    <w:p>
+      <w:pPr>
+        <w:jc w:val="both"/>
+        <w:rPr>
+          <w:rFonts w:ascii="Arial" w:hAnsi="Arial" w:cs="Arial"/>
           <w:b/>
           <w:sz w:val="24"/>
         </w:rPr>
@@ -897,7 +1144,7 @@
           <w:rFonts w:ascii="Arial" w:hAnsi="Arial" w:cs="Arial"/>
           <w:sz w:val="24"/>
         </w:rPr>
-        <w:t xml:space="preserve">Vázquez, A. (2004). </w:t>
+        <w:t xml:space="preserve">Alcocer, J. (2018). </w:t>
       </w:r>
       <w:r>
         <w:rPr>
@@ -905,14 +1152,96 @@
           <w:i/>
           <w:sz w:val="24"/>
         </w:rPr>
-        <w:t>Psicología forense: sobre las causas de la conducta criminal.</w:t>
-      </w:r>
-      <w:r>
-        <w:rPr>
-          <w:rFonts w:ascii="Arial" w:hAnsi="Arial" w:cs="Arial"/>
-          <w:sz w:val="24"/>
-        </w:rPr>
-        <w:t xml:space="preserve"> Agosto 31, 2018, de Universidad Interamericana de Puerto Rico Sitio web: http://www.psicologiacientifica.com/psicologia-forense-conducta-criminal/</w:t>
+        <w:t>Se dispara violencia intrafamiliar hasta 75% durante 2018.</w:t>
+      </w:r>
+      <w:r>
+        <w:rPr>
+          <w:rFonts w:ascii="Arial" w:hAnsi="Arial" w:cs="Arial"/>
+          <w:sz w:val="24"/>
+        </w:rPr>
+        <w:t xml:space="preserve"> Octubre 15, 2018, de P</w:t>
+      </w:r>
+      <w:r>
+        <w:rPr>
+          <w:rFonts w:ascii="Arial" w:hAnsi="Arial" w:cs="Arial"/>
+          <w:sz w:val="24"/>
+        </w:rPr>
+        <w:t>ublimetro Sitio web: https://www.publimetro.com.mx/mx/nacional/2018/08/14/se-dispara-violencia-intrafamiliar-9-durante-2018.html</w:t>
+      </w:r>
+    </w:p>
+    <w:p>
+      <w:pPr>
+        <w:jc w:val="both"/>
+        <w:rPr>
+          <w:rFonts w:ascii="Arial" w:hAnsi="Arial" w:cs="Arial"/>
+          <w:sz w:val="24"/>
+        </w:rPr>
+      </w:pPr>
+      <w:r>
+        <w:rPr>
+          <w:rFonts w:ascii="Arial" w:hAnsi="Arial" w:cs="Arial"/>
+          <w:sz w:val="24"/>
+        </w:rPr>
+        <w:t>Cortez, A.</w:t>
+      </w:r>
+      <w:r>
+        <w:rPr>
+          <w:rFonts w:ascii="Arial" w:hAnsi="Arial" w:cs="Arial"/>
+          <w:sz w:val="24"/>
+        </w:rPr>
+        <w:t>,</w:t>
+      </w:r>
+      <w:r>
+        <w:rPr>
+          <w:rFonts w:ascii="Arial" w:hAnsi="Arial" w:cs="Arial"/>
+          <w:sz w:val="24"/>
+        </w:rPr>
+        <w:t xml:space="preserve"> Vega, H.</w:t>
+      </w:r>
+      <w:r>
+        <w:rPr>
+          <w:rFonts w:ascii="Arial" w:hAnsi="Arial" w:cs="Arial"/>
+          <w:sz w:val="24"/>
+        </w:rPr>
+        <w:t>, &amp;</w:t>
+      </w:r>
+      <w:r>
+        <w:rPr>
+          <w:rFonts w:ascii="Arial" w:hAnsi="Arial" w:cs="Arial"/>
+          <w:sz w:val="24"/>
+        </w:rPr>
+        <w:t xml:space="preserve"> </w:t>
+      </w:r>
+      <w:proofErr w:type="spellStart"/>
+      <w:r>
+        <w:rPr>
+          <w:rFonts w:ascii="Arial" w:hAnsi="Arial" w:cs="Arial"/>
+          <w:sz w:val="24"/>
+        </w:rPr>
+        <w:t>Pariona</w:t>
+      </w:r>
+      <w:proofErr w:type="spellEnd"/>
+      <w:r>
+        <w:rPr>
+          <w:rFonts w:ascii="Arial" w:hAnsi="Arial" w:cs="Arial"/>
+          <w:sz w:val="24"/>
+        </w:rPr>
+        <w:t xml:space="preserve">, J. (2009). </w:t>
+      </w:r>
+      <w:r>
+        <w:rPr>
+          <w:rFonts w:ascii="Arial" w:hAnsi="Arial" w:cs="Arial"/>
+          <w:i/>
+          <w:sz w:val="24"/>
+        </w:rPr>
+        <w:t>Procesamiento de lenguaje natural.</w:t>
+      </w:r>
+      <w:r>
+        <w:rPr>
+          <w:rFonts w:ascii="Arial" w:hAnsi="Arial" w:cs="Arial"/>
+          <w:sz w:val="24"/>
+        </w:rPr>
+        <w:t xml:space="preserve"> Octubre 15, 2018, de Revista de Ingeniería de Sistemas e Informática vol. 6, N.º 2 Sitio web: http://sisbib.unmsm.edu.pe/bibvirtual/publicaciones/risi/2009_n2/v6n2/a06v6n2.pdf</w:t>
       </w:r>
     </w:p>
     <w:sectPr>
@@ -1210,7 +1539,6 @@
   <w:style w:type="character" w:default="1" w:styleId="Fuentedeprrafopredeter">
     <w:name w:val="Default Paragraph Font"/>
     <w:uiPriority w:val="1"/>
-    <w:semiHidden/>
     <w:unhideWhenUsed/>
   </w:style>
   <w:style w:type="table" w:default="1" w:styleId="Tablanormal">

</xml_diff>